<commit_message>
fixed owner name heading
</commit_message>
<xml_diff>
--- a/FET-Week12_Final-Project.docx
+++ b/FET-Week12_Final-Project.docx
@@ -1363,10 +1363,10 @@
         </w:rPr>
         <w:lastRenderedPageBreak/>
         <w:drawing>
-          <wp:inline distT="0" distB="0" distL="0" distR="0" wp14:anchorId="2B29E1E4" wp14:editId="11EEEEAC">
-            <wp:extent cx="5943600" cy="3834765"/>
-            <wp:effectExtent l="0" t="0" r="0" b="635"/>
-            <wp:docPr id="18" name="Picture 18" descr="Text&#10;&#10;Description automatically generated"/>
+          <wp:inline distT="0" distB="0" distL="0" distR="0" wp14:anchorId="39983E29" wp14:editId="60D071A1">
+            <wp:extent cx="5943600" cy="3681730"/>
+            <wp:effectExtent l="0" t="0" r="0" b="1270"/>
+            <wp:docPr id="40" name="Picture 40" descr="Text&#10;&#10;Description automatically generated"/>
             <wp:cNvGraphicFramePr>
               <a:graphicFrameLocks xmlns:a="http://schemas.openxmlformats.org/drawingml/2006/main" noChangeAspect="1"/>
             </wp:cNvGraphicFramePr>
@@ -1374,14 +1374,14 @@
               <a:graphicData uri="http://schemas.openxmlformats.org/drawingml/2006/picture">
                 <pic:pic xmlns:pic="http://schemas.openxmlformats.org/drawingml/2006/picture">
                   <pic:nvPicPr>
-                    <pic:cNvPr id="18" name="Picture 18" descr="Text&#10;&#10;Description automatically generated"/>
+                    <pic:cNvPr id="40" name="Picture 40" descr="Text&#10;&#10;Description automatically generated"/>
                     <pic:cNvPicPr/>
                   </pic:nvPicPr>
                   <pic:blipFill>
-                    <a:blip r:embed="rId22" cstate="email">
+                    <a:blip r:embed="rId22" cstate="print">
                       <a:extLst>
                         <a:ext uri="{28A0092B-C50C-407E-A947-70E740481C1C}">
-                          <a14:useLocalDpi xmlns:a14="http://schemas.microsoft.com/office/drawing/2010/main"/>
+                          <a14:useLocalDpi xmlns:a14="http://schemas.microsoft.com/office/drawing/2010/main" val="0"/>
                         </a:ext>
                       </a:extLst>
                     </a:blip>
@@ -1392,7 +1392,7 @@
                   <pic:spPr>
                     <a:xfrm>
                       <a:off x="0" y="0"/>
-                      <a:ext cx="5943600" cy="3834765"/>
+                      <a:ext cx="5943600" cy="3681730"/>
                     </a:xfrm>
                     <a:prstGeom prst="rect">
                       <a:avLst/>
@@ -1594,15 +1594,38 @@
           <w:b/>
           <w:szCs w:val="24"/>
         </w:rPr>
+        <w:t>Screenshots of Running Application:</w:t>
+      </w:r>
+    </w:p>
+    <w:p>
+      <w:pPr>
+        <w:rPr>
+          <w:b/>
+          <w:szCs w:val="24"/>
+        </w:rPr>
+      </w:pPr>
+      <w:r>
+        <w:rPr>
+          <w:b/>
+          <w:szCs w:val="24"/>
+        </w:rPr>
+        <w:t>*** Caught that team owner name for Omaha Division was not formatted to match owner name for Lincoln Division. This has been corrected but the screenshots will not reflect this change.</w:t>
+      </w:r>
+    </w:p>
+    <w:p>
+      <w:pPr>
+        <w:rPr>
+          <w:b/>
+          <w:szCs w:val="24"/>
+        </w:rPr>
+      </w:pPr>
+      <w:r>
+        <w:rPr>
+          <w:b/>
+          <w:noProof/>
+          <w:szCs w:val="24"/>
+        </w:rPr>
         <w:lastRenderedPageBreak/>
-        <w:t>Screenshots of Running Application:</w:t>
-      </w:r>
-      <w:r>
-        <w:rPr>
-          <w:b/>
-          <w:noProof/>
-          <w:szCs w:val="24"/>
-        </w:rPr>
         <w:drawing>
           <wp:inline distT="0" distB="0" distL="0" distR="0" wp14:anchorId="30872C89" wp14:editId="5ECFBAAC">
             <wp:extent cx="5943600" cy="4739005"/>

</xml_diff>